<commit_message>
Adding particles, floor, box, texturing sphere, depth buffers and shadows (basic)
</commit_message>
<xml_diff>
--- a/Coursework/Sources/Sources.docx
+++ b/Coursework/Sources/Sources.docx
@@ -42,6 +42,96 @@
       </w:hyperlink>
       <w:r>
         <w:t xml:space="preserve"> - Help with billboarding</w:t>
+      </w:r>
+    </w:p>
+    <w:p/>
+    <w:p>
+      <w:hyperlink r:id="rId6" w:history="1">
+        <w:r>
+          <w:rPr>
+            <w:rStyle w:val="Hyperlink"/>
+          </w:rPr>
+          <w:t>http://pngimg.com/download/14422</w:t>
+        </w:r>
+      </w:hyperlink>
+      <w:r>
+        <w:t xml:space="preserve"> particle sprite</w:t>
+      </w:r>
+    </w:p>
+    <w:p>
+      <w:hyperlink r:id="rId7" w:history="1">
+        <w:r>
+          <w:rPr>
+            <w:rStyle w:val="Hyperlink"/>
+          </w:rPr>
+          <w:t>https://www.roblox.com/library/243728208/PARTICLE-Magic-spark</w:t>
+        </w:r>
+      </w:hyperlink>
+      <w:r>
+        <w:t xml:space="preserve"> second particle</w:t>
+      </w:r>
+    </w:p>
+    <w:p/>
+    <w:p>
+      <w:hyperlink r:id="rId8" w:history="1">
+        <w:r>
+          <w:rPr>
+            <w:rStyle w:val="Hyperlink"/>
+          </w:rPr>
+          <w:t>http://www.textures4photoshop.com/tex/tiles-and-floor/seamless-wood-floor-parquet-texture.aspx</w:t>
+        </w:r>
+      </w:hyperlink>
+      <w:r>
+        <w:t xml:space="preserve"> wood</w:t>
+      </w:r>
+    </w:p>
+    <w:p/>
+    <w:p>
+      <w:hyperlink r:id="rId9" w:history="1">
+        <w:r>
+          <w:rPr>
+            <w:rStyle w:val="Hyperlink"/>
+          </w:rPr>
+          <w:t>http://www.floorink.com/user/kristianholt</w:t>
+        </w:r>
+        <w:r>
+          <w:rPr>
+            <w:rStyle w:val="Hyperlink"/>
+          </w:rPr>
+          <w:t xml:space="preserve">  floor 2</w:t>
+        </w:r>
+      </w:hyperlink>
+    </w:p>
+    <w:p>
+      <w:hyperlink r:id="rId10" w:history="1">
+        <w:r>
+          <w:rPr>
+            <w:rStyle w:val="Hyperlink"/>
+          </w:rPr>
+          <w:t>https://www.artstation.com/artwork/JBlPD</w:t>
+        </w:r>
+        <w:r>
+          <w:rPr>
+            <w:rStyle w:val="Hyperlink"/>
+          </w:rPr>
+          <w:t xml:space="preserve"> floor 3</w:t>
+        </w:r>
+      </w:hyperlink>
+    </w:p>
+    <w:p>
+      <w:hyperlink r:id="rId11" w:history="1">
+        <w:r>
+          <w:rPr>
+            <w:rStyle w:val="Hyperlink"/>
+          </w:rPr>
+          <w:t>https://www.artstation.com/artwork/lr01J</w:t>
+        </w:r>
+      </w:hyperlink>
+      <w:r>
+        <w:t xml:space="preserve"> </w:t>
+      </w:r>
+      <w:r>
+        <w:t>box 3 + floor 4</w:t>
       </w:r>
       <w:bookmarkStart w:id="0" w:name="_GoBack"/>
       <w:bookmarkEnd w:id="0"/>

</xml_diff>